<commit_message>
coloquei os arquivos da API / mexendo páginas comecei a arrumar os arquivos da API dentro do projeto
</commit_message>
<xml_diff>
--- a/Documentação - Projeto Pessoal.docx
+++ b/Documentação - Projeto Pessoal.docx
@@ -374,6 +374,12 @@
         </w:rPr>
         <w:t>Suas músicas também possuem um teor religioso, demonstrando como a sua família influenciou na criação de seu caráter e na sua ‘’salvação’’ do mundo do crime, praticamente em todos os seus álbuns ele cita ou faz referência ao cristianismo, seja com simbolismos ou com citações diretas.</w:t>
       </w:r>
+      <w:r>
+        <w:rPr>
+          <w:rFonts w:ascii="Arial" w:eastAsia="Arial" w:hAnsi="Arial" w:cs="Arial"/>
+        </w:rPr>
+        <w:t xml:space="preserve"> </w:t>
+      </w:r>
     </w:p>
     <w:p>
       <w:pPr>
@@ -386,7 +392,21 @@
         <w:rPr>
           <w:rFonts w:ascii="Arial" w:eastAsia="Arial" w:hAnsi="Arial" w:cs="Arial"/>
         </w:rPr>
-        <w:t xml:space="preserve">Os álbuns a serem apresentados nesse site serão </w:t>
+        <w:t>O Álbum busca trazer uma percepção do jovem Kendrick sobre o mundo e sobre a questão racial que existe no Estados Unidos, tendo como forte inspiração o rapper Tupac que é o ídolo do próprio Kendrick Lamar</w:t>
+      </w:r>
+    </w:p>
+    <w:p>
+      <w:pPr>
+        <w:rPr>
+          <w:rFonts w:ascii="Arial" w:eastAsia="Arial" w:hAnsi="Arial" w:cs="Arial"/>
+        </w:rPr>
+      </w:pPr>
+      <w:r>
+        <w:rPr>
+          <w:rFonts w:ascii="Arial" w:eastAsia="Arial" w:hAnsi="Arial" w:cs="Arial"/>
+        </w:rPr>
+        <w:tab/>
+        <w:t>No site falarei sobre o álbum ‘</w:t>
       </w:r>
       <w:proofErr w:type="spellStart"/>
       <w:r>
@@ -414,7 +434,7 @@
         <w:rPr>
           <w:rFonts w:ascii="Arial" w:eastAsia="Arial" w:hAnsi="Arial" w:cs="Arial"/>
         </w:rPr>
-        <w:t xml:space="preserve"> A </w:t>
+        <w:t xml:space="preserve"> a </w:t>
       </w:r>
       <w:proofErr w:type="spellStart"/>
       <w:r>
@@ -428,89 +448,222 @@
         <w:rPr>
           <w:rFonts w:ascii="Arial" w:eastAsia="Arial" w:hAnsi="Arial" w:cs="Arial"/>
         </w:rPr>
-        <w:t xml:space="preserve">, </w:t>
+        <w:t>’, focando em algumas músicas que considero mais relevantes e resumindo aqueles de ‘’menor’’ importância para não ser cansativo para o leitor, assim como também terá um quiz de conhecimento sobre o álbum e suas músicas para gerar as informações necessárias para a dashboard do site, tendo assim perguntas como: Quantas vezes ouviu o álbum? Qual sua música favorita? E gerar informações com base nisso.</w:t>
+      </w:r>
+    </w:p>
+    <w:p>
+      <w:pPr>
+        <w:rPr>
+          <w:rFonts w:ascii="Arial" w:eastAsia="Arial" w:hAnsi="Arial" w:cs="Arial"/>
+        </w:rPr>
+      </w:pPr>
+    </w:p>
+    <w:p>
+      <w:pPr>
+        <w:rPr>
+          <w:rFonts w:ascii="Arial" w:eastAsia="Arial" w:hAnsi="Arial" w:cs="Arial"/>
+          <w:b/>
+          <w:bCs/>
+          <w:sz w:val="32"/>
+          <w:szCs w:val="32"/>
+        </w:rPr>
+      </w:pPr>
+      <w:r>
+        <w:rPr>
+          <w:rFonts w:ascii="Arial" w:eastAsia="Arial" w:hAnsi="Arial" w:cs="Arial"/>
+          <w:b/>
+          <w:bCs/>
+          <w:sz w:val="32"/>
+          <w:szCs w:val="32"/>
+        </w:rPr>
+        <w:t>Objetivo do Projeto</w:t>
+      </w:r>
+    </w:p>
+    <w:p>
+      <w:pPr>
+        <w:rPr>
+          <w:rFonts w:ascii="Arial" w:eastAsia="Arial" w:hAnsi="Arial" w:cs="Arial"/>
+        </w:rPr>
+      </w:pPr>
+      <w:r>
+        <w:rPr>
+          <w:rFonts w:ascii="Arial" w:eastAsia="Arial" w:hAnsi="Arial" w:cs="Arial"/>
+          <w:b/>
+          <w:bCs/>
+          <w:sz w:val="32"/>
+          <w:szCs w:val="32"/>
+        </w:rPr>
+        <w:tab/>
+      </w:r>
+      <w:r>
+        <w:rPr>
+          <w:rFonts w:ascii="Arial" w:eastAsia="Arial" w:hAnsi="Arial" w:cs="Arial"/>
+        </w:rPr>
+        <w:t xml:space="preserve">O objetivo do projeto é informar os usuários sobre o álbum e trazer um resumo sobre as músicas e informações importantes sobre elas, assim como também </w:t>
+      </w:r>
+      <w:r>
+        <w:rPr>
+          <w:rFonts w:ascii="Arial" w:eastAsia="Arial" w:hAnsi="Arial" w:cs="Arial"/>
+        </w:rPr>
+        <w:t>gerar um espaço de análise sobre seu conhecimento do álbum, o tempo gasto ouvindo-o, músicas mais ouvidas, as músicas favoritas, e tudo isso baseado no login e na dashboard individual de cada usuário.</w:t>
+      </w:r>
+    </w:p>
+    <w:p>
+      <w:pPr>
+        <w:rPr>
+          <w:rFonts w:ascii="Arial" w:eastAsia="Arial" w:hAnsi="Arial" w:cs="Arial"/>
+        </w:rPr>
+      </w:pPr>
+    </w:p>
+    <w:p>
+      <w:pPr>
+        <w:rPr>
+          <w:rFonts w:ascii="Arial" w:eastAsia="Arial" w:hAnsi="Arial" w:cs="Arial"/>
+          <w:b/>
+          <w:bCs/>
+          <w:sz w:val="32"/>
+          <w:szCs w:val="32"/>
+        </w:rPr>
+      </w:pPr>
+      <w:r>
+        <w:rPr>
+          <w:rFonts w:ascii="Arial" w:eastAsia="Arial" w:hAnsi="Arial" w:cs="Arial"/>
+          <w:b/>
+          <w:bCs/>
+          <w:sz w:val="32"/>
+          <w:szCs w:val="32"/>
+        </w:rPr>
+        <w:t>Justificativa do Projeto</w:t>
+      </w:r>
+    </w:p>
+    <w:p>
+      <w:pPr>
+        <w:rPr>
+          <w:rFonts w:ascii="Arial" w:eastAsia="Arial" w:hAnsi="Arial" w:cs="Arial"/>
+        </w:rPr>
+      </w:pPr>
+      <w:r>
+        <w:rPr>
+          <w:rFonts w:ascii="Arial" w:eastAsia="Arial" w:hAnsi="Arial" w:cs="Arial"/>
+        </w:rPr>
+        <w:tab/>
+        <w:t>A justificativa do projeto é para desenvolver um projeto acadêmico para meu aprendizado, assim como informar qualquer um interessado sobre o álbum TPAB de Kendrick Lamar, trazendo uma atmosfera criativa com a dashboard e o quiz.</w:t>
+      </w:r>
+    </w:p>
+    <w:p>
+      <w:pPr>
+        <w:rPr>
+          <w:rFonts w:ascii="Arial" w:eastAsia="Arial" w:hAnsi="Arial" w:cs="Arial"/>
+        </w:rPr>
+      </w:pPr>
+      <w:r>
+        <w:rPr>
+          <w:rFonts w:ascii="Arial" w:eastAsia="Arial" w:hAnsi="Arial" w:cs="Arial"/>
+        </w:rPr>
+        <w:tab/>
+      </w:r>
+    </w:p>
+    <w:p>
+      <w:pPr>
+        <w:tabs>
+          <w:tab w:val="left" w:pos="3450"/>
+        </w:tabs>
+        <w:rPr>
+          <w:rFonts w:ascii="Arial" w:eastAsia="Arial" w:hAnsi="Arial" w:cs="Arial"/>
+        </w:rPr>
+      </w:pPr>
+      <w:r>
+        <w:rPr>
+          <w:rFonts w:ascii="Arial" w:eastAsia="Arial" w:hAnsi="Arial" w:cs="Arial"/>
+          <w:b/>
+          <w:bCs/>
+          <w:sz w:val="32"/>
+          <w:szCs w:val="32"/>
+        </w:rPr>
+        <w:lastRenderedPageBreak/>
+        <w:t>Escopo do Projeto</w:t>
+      </w:r>
+    </w:p>
+    <w:p>
+      <w:pPr>
+        <w:tabs>
+          <w:tab w:val="left" w:pos="3450"/>
+        </w:tabs>
+        <w:rPr>
+          <w:rFonts w:ascii="Arial" w:eastAsia="Arial" w:hAnsi="Arial" w:cs="Arial"/>
+          <w:u w:val="single"/>
+        </w:rPr>
+      </w:pPr>
+      <w:r>
+        <w:rPr>
+          <w:rFonts w:ascii="Arial" w:eastAsia="Arial" w:hAnsi="Arial" w:cs="Arial"/>
+        </w:rPr>
+        <w:t xml:space="preserve">Visão geral do Projeto: Um site sobre o álbum </w:t>
       </w:r>
       <w:proofErr w:type="spellStart"/>
       <w:r>
         <w:rPr>
           <w:rFonts w:ascii="Arial" w:eastAsia="Arial" w:hAnsi="Arial" w:cs="Arial"/>
         </w:rPr>
-        <w:t>Damn</w:t>
+        <w:t>To</w:t>
       </w:r>
       <w:proofErr w:type="spellEnd"/>
       <w:r>
         <w:rPr>
           <w:rFonts w:ascii="Arial" w:eastAsia="Arial" w:hAnsi="Arial" w:cs="Arial"/>
         </w:rPr>
-        <w:t xml:space="preserve">, </w:t>
+        <w:t xml:space="preserve"> </w:t>
       </w:r>
       <w:proofErr w:type="spellStart"/>
       <w:r>
         <w:rPr>
           <w:rFonts w:ascii="Arial" w:eastAsia="Arial" w:hAnsi="Arial" w:cs="Arial"/>
         </w:rPr>
-        <w:t>g</w:t>
-      </w:r>
-      <w:r>
-        <w:rPr>
-          <w:rFonts w:ascii="Arial" w:eastAsia="Arial" w:hAnsi="Arial" w:cs="Arial"/>
-        </w:rPr>
-        <w:t>ood</w:t>
+        <w:t>Pimp</w:t>
       </w:r>
       <w:proofErr w:type="spellEnd"/>
       <w:r>
         <w:rPr>
           <w:rFonts w:ascii="Arial" w:eastAsia="Arial" w:hAnsi="Arial" w:cs="Arial"/>
         </w:rPr>
-        <w:t xml:space="preserve"> kid, </w:t>
+        <w:t xml:space="preserve"> a </w:t>
       </w:r>
       <w:proofErr w:type="spellStart"/>
       <w:r>
         <w:rPr>
           <w:rFonts w:ascii="Arial" w:eastAsia="Arial" w:hAnsi="Arial" w:cs="Arial"/>
         </w:rPr>
-        <w:t>m.a.a.d</w:t>
+        <w:t>Butterfly</w:t>
       </w:r>
       <w:proofErr w:type="spellEnd"/>
       <w:r>
         <w:rPr>
           <w:rFonts w:ascii="Arial" w:eastAsia="Arial" w:hAnsi="Arial" w:cs="Arial"/>
         </w:rPr>
-        <w:t xml:space="preserve"> </w:t>
-      </w:r>
-      <w:proofErr w:type="spellStart"/>
-      <w:r>
-        <w:rPr>
-          <w:rFonts w:ascii="Arial" w:eastAsia="Arial" w:hAnsi="Arial" w:cs="Arial"/>
-        </w:rPr>
-        <w:t>city</w:t>
-      </w:r>
-      <w:proofErr w:type="spellEnd"/>
-      <w:r>
-        <w:rPr>
-          <w:rFonts w:ascii="Arial" w:eastAsia="Arial" w:hAnsi="Arial" w:cs="Arial"/>
-        </w:rPr>
-        <w:t>, mostrando tópicos que influenciam e dão contraste a valores e ensinamentos que foram utilizados em minha própria</w:t>
-      </w:r>
-      <w:r>
-        <w:rPr>
-          <w:rFonts w:ascii="Arial" w:eastAsia="Arial" w:hAnsi="Arial" w:cs="Arial"/>
-        </w:rPr>
-        <w:t>, como por exemplo a de não se perder em ‘’uma cidade maluca’’ e manter sua disciplina e valores fixos, sem altera-los de acordo com influências externas, apesar de tudo ser você mesmo e não se permitir martirizar e perder sua essência com o decorrer da vida.</w:t>
-      </w:r>
-    </w:p>
-    <w:p>
-      <w:pPr>
-        <w:rPr>
-          <w:rFonts w:ascii="Arial" w:eastAsia="Arial" w:hAnsi="Arial" w:cs="Arial"/>
-        </w:rPr>
-      </w:pPr>
-      <w:r>
-        <w:rPr>
-          <w:rFonts w:ascii="Arial" w:eastAsia="Arial" w:hAnsi="Arial" w:cs="Arial"/>
-        </w:rPr>
-        <w:tab/>
-      </w:r>
+        <w:t xml:space="preserve"> de Kendrick Lamar com a intuição de informar para os leitores sobre as músicas do álbum e detalhes que podem passar despercebidos, a motivação desse projeto é devido ao apreço que tenho pelo cantor e pelo álbum</w:t>
+      </w:r>
+      <w:r>
+        <w:rPr>
+          <w:rFonts w:ascii="Arial" w:eastAsia="Arial" w:hAnsi="Arial" w:cs="Arial"/>
+        </w:rPr>
+        <w:t xml:space="preserve"> e certas músicas que eu me identifico com as letras, a importância do projeto é como uma forma de aprendizado</w:t>
+      </w:r>
+      <w:r>
+        <w:rPr>
+          <w:rFonts w:ascii="Arial" w:eastAsia="Arial" w:hAnsi="Arial" w:cs="Arial"/>
+        </w:rPr>
+        <w:t xml:space="preserve"> e de divulgação de conhecimento sobre o álbum</w:t>
+      </w:r>
+    </w:p>
+    <w:p>
+      <w:pPr>
+        <w:tabs>
+          <w:tab w:val="left" w:pos="3450"/>
+        </w:tabs>
+        <w:rPr>
+          <w:rFonts w:ascii="Arial" w:eastAsia="Arial" w:hAnsi="Arial" w:cs="Arial"/>
+        </w:rPr>
+      </w:pPr>
     </w:p>
     <w:p>
       <w:pPr>
@@ -1239,6 +1392,7 @@
   <w:style w:type="character" w:default="1" w:styleId="Fontepargpadro">
     <w:name w:val="Default Paragraph Font"/>
     <w:uiPriority w:val="1"/>
+    <w:semiHidden/>
     <w:unhideWhenUsed/>
   </w:style>
   <w:style w:type="table" w:default="1" w:styleId="Tabelanormal">

</xml_diff>

<commit_message>
alterei detalhes de css da dashboard e documentação atualizada
</commit_message>
<xml_diff>
--- a/Documentação - Projeto Pessoal.docx
+++ b/Documentação - Projeto Pessoal.docx
@@ -397,6 +397,20 @@
     </w:p>
     <w:p>
       <w:pPr>
+        <w:ind w:firstLine="708"/>
+        <w:rPr>
+          <w:rFonts w:ascii="Arial" w:eastAsia="Arial" w:hAnsi="Arial" w:cs="Arial"/>
+        </w:rPr>
+      </w:pPr>
+      <w:r>
+        <w:rPr>
+          <w:rFonts w:ascii="Arial" w:eastAsia="Arial" w:hAnsi="Arial" w:cs="Arial"/>
+        </w:rPr>
+        <w:t>Para mim esse tema é importante pois sempre gostei das músicas de Kendrick e quando eu comecei a analisar melhor e entender suas letras, acabei me identificando com seus temas religiosos e com a busca por conhecimento pessoal que ele inspira nas músicas, tentando entender melhor quem você próprio é e como você se posiciona em sua sociedade, não deixando as expectativas dos outros cair em cima de você, mas sim entender que no fim você é apenas um humano, pode errar e pode aprender com erros, sem ter que se preocupar em ser perfeito para aqueles que não comandam a sua vida.</w:t>
+      </w:r>
+    </w:p>
+    <w:p>
+      <w:pPr>
         <w:rPr>
           <w:rFonts w:ascii="Arial" w:eastAsia="Arial" w:hAnsi="Arial" w:cs="Arial"/>
         </w:rPr>
@@ -448,7 +462,37 @@
         <w:rPr>
           <w:rFonts w:ascii="Arial" w:eastAsia="Arial" w:hAnsi="Arial" w:cs="Arial"/>
         </w:rPr>
-        <w:t>’, focando em algumas músicas que considero mais relevantes e resumindo aqueles de ‘’menor’’ importância para não ser cansativo para o leitor, assim como também terá um quiz de conhecimento sobre o álbum e suas músicas para gerar as informações necessárias para a dashboard do site, tendo assim perguntas como: Quantas vezes ouviu o álbum? Qual sua música favorita? E gerar informações com base nisso.</w:t>
+        <w:t xml:space="preserve">’, </w:t>
+      </w:r>
+      <w:r>
+        <w:rPr>
+          <w:rFonts w:ascii="Arial" w:eastAsia="Arial" w:hAnsi="Arial" w:cs="Arial"/>
+        </w:rPr>
+        <w:t>trazendo uma análise das letras e do conteúdo das músicas</w:t>
+      </w:r>
+      <w:r>
+        <w:rPr>
+          <w:rFonts w:ascii="Arial" w:eastAsia="Arial" w:hAnsi="Arial" w:cs="Arial"/>
+        </w:rPr>
+        <w:t xml:space="preserve">, assim como também terá um </w:t>
+      </w:r>
+      <w:r>
+        <w:rPr>
+          <w:rFonts w:ascii="Arial" w:eastAsia="Arial" w:hAnsi="Arial" w:cs="Arial"/>
+        </w:rPr>
+        <w:t>formulário</w:t>
+      </w:r>
+      <w:r>
+        <w:rPr>
+          <w:rFonts w:ascii="Arial" w:eastAsia="Arial" w:hAnsi="Arial" w:cs="Arial"/>
+        </w:rPr>
+        <w:t xml:space="preserve"> de conhecimento sobre o álbum e suas músicas para gerar as informações necessárias para a dashboard do site,</w:t>
+      </w:r>
+      <w:r>
+        <w:rPr>
+          <w:rFonts w:ascii="Arial" w:eastAsia="Arial" w:hAnsi="Arial" w:cs="Arial"/>
+        </w:rPr>
+        <w:t xml:space="preserve"> essas respostas serão guardadas no banco de dados irão alimentar a dashboard.</w:t>
       </w:r>
     </w:p>
     <w:p>
@@ -505,15 +549,34 @@
         <w:rPr>
           <w:rFonts w:ascii="Arial" w:eastAsia="Arial" w:hAnsi="Arial" w:cs="Arial"/>
         </w:rPr>
-        <w:t>gerar um espaço de análise sobre seu conhecimento do álbum, o tempo gasto ouvindo-o, músicas mais ouvidas, as músicas favoritas, e tudo isso baseado no login e na dashboard individual de cada usuário.</w:t>
-      </w:r>
-    </w:p>
-    <w:p>
-      <w:pPr>
-        <w:rPr>
-          <w:rFonts w:ascii="Arial" w:eastAsia="Arial" w:hAnsi="Arial" w:cs="Arial"/>
-        </w:rPr>
-      </w:pPr>
+        <w:t xml:space="preserve">gerar um espaço de análise sobre seu conhecimento do álbum, </w:t>
+      </w:r>
+      <w:r>
+        <w:rPr>
+          <w:rFonts w:ascii="Arial" w:eastAsia="Arial" w:hAnsi="Arial" w:cs="Arial"/>
+        </w:rPr>
+        <w:t>comparando assim onde você se posiciona baseado com os outros usuários do site, e assim tendo uma ideia de como os outros fãs do Kendrick se posicionam</w:t>
+      </w:r>
+      <w:r>
+        <w:rPr>
+          <w:rFonts w:ascii="Arial" w:eastAsia="Arial" w:hAnsi="Arial" w:cs="Arial"/>
+        </w:rPr>
+        <w:t>, além de cumprir com a ODS 16 da ONU referente a Paz, Justiça e Instituições Eficazes.</w:t>
+      </w:r>
+    </w:p>
+    <w:p>
+      <w:pPr>
+        <w:rPr>
+          <w:rFonts w:ascii="Arial" w:eastAsia="Arial" w:hAnsi="Arial" w:cs="Arial"/>
+        </w:rPr>
+      </w:pPr>
+      <w:r>
+        <w:rPr>
+          <w:noProof/>
+          <w14:ligatures w14:val="standardContextual"/>
+        </w:rPr>
+        <w:t xml:space="preserve"> </w:t>
+      </w:r>
     </w:p>
     <w:p>
       <w:pPr>
@@ -533,6 +596,7 @@
           <w:sz w:val="32"/>
           <w:szCs w:val="32"/>
         </w:rPr>
+        <w:lastRenderedPageBreak/>
         <w:t>Justificativa do Projeto</w:t>
       </w:r>
     </w:p>
@@ -547,7 +611,31 @@
           <w:rFonts w:ascii="Arial" w:eastAsia="Arial" w:hAnsi="Arial" w:cs="Arial"/>
         </w:rPr>
         <w:tab/>
-        <w:t>A justificativa do projeto é para desenvolver um projeto acadêmico para meu aprendizado, assim como informar qualquer um interessado sobre o álbum TPAB de Kendrick Lamar, trazendo uma atmosfera criativa com a dashboard e o quiz.</w:t>
+        <w:t xml:space="preserve">A justificativa do projeto é para desenvolver um projeto acadêmico </w:t>
+      </w:r>
+      <w:r>
+        <w:rPr>
+          <w:rFonts w:ascii="Arial" w:eastAsia="Arial" w:hAnsi="Arial" w:cs="Arial"/>
+        </w:rPr>
+        <w:t>visando aprendizado</w:t>
+      </w:r>
+      <w:r>
+        <w:rPr>
+          <w:rFonts w:ascii="Arial" w:eastAsia="Arial" w:hAnsi="Arial" w:cs="Arial"/>
+        </w:rPr>
+        <w:t xml:space="preserve">, assim como informar qualquer um interessado sobre o álbum TPAB de Kendrick Lamar, trazendo uma atmosfera criativa com a dashboard e o </w:t>
+      </w:r>
+      <w:r>
+        <w:rPr>
+          <w:rFonts w:ascii="Arial" w:eastAsia="Arial" w:hAnsi="Arial" w:cs="Arial"/>
+        </w:rPr>
+        <w:t>formulário, além de poder comparar e ver qual é seu nível de conhecimento e de fã baseado com os outros usuários do site</w:t>
+      </w:r>
+      <w:r>
+        <w:rPr>
+          <w:rFonts w:ascii="Arial" w:eastAsia="Arial" w:hAnsi="Arial" w:cs="Arial"/>
+        </w:rPr>
+        <w:t>.</w:t>
       </w:r>
     </w:p>
     <w:p>
@@ -580,31 +668,442 @@
           <w:sz w:val="32"/>
           <w:szCs w:val="32"/>
         </w:rPr>
+        <w:t>Escopo do Projeto</w:t>
+      </w:r>
+    </w:p>
+    <w:p>
+      <w:pPr>
+        <w:tabs>
+          <w:tab w:val="left" w:pos="3450"/>
+        </w:tabs>
+        <w:rPr>
+          <w:rFonts w:ascii="Arial" w:eastAsia="Arial" w:hAnsi="Arial" w:cs="Arial"/>
+        </w:rPr>
+      </w:pPr>
+      <w:r>
+        <w:rPr>
+          <w:rFonts w:ascii="Arial" w:eastAsia="Arial" w:hAnsi="Arial" w:cs="Arial"/>
+        </w:rPr>
+        <w:t xml:space="preserve">Visão geral do Projeto: Um site sobre o álbum </w:t>
+      </w:r>
+      <w:proofErr w:type="spellStart"/>
+      <w:r>
+        <w:rPr>
+          <w:rFonts w:ascii="Arial" w:eastAsia="Arial" w:hAnsi="Arial" w:cs="Arial"/>
+        </w:rPr>
+        <w:t>To</w:t>
+      </w:r>
+      <w:proofErr w:type="spellEnd"/>
+      <w:r>
+        <w:rPr>
+          <w:rFonts w:ascii="Arial" w:eastAsia="Arial" w:hAnsi="Arial" w:cs="Arial"/>
+        </w:rPr>
+        <w:t xml:space="preserve"> </w:t>
+      </w:r>
+      <w:proofErr w:type="spellStart"/>
+      <w:r>
+        <w:rPr>
+          <w:rFonts w:ascii="Arial" w:eastAsia="Arial" w:hAnsi="Arial" w:cs="Arial"/>
+        </w:rPr>
+        <w:t>Pimp</w:t>
+      </w:r>
+      <w:proofErr w:type="spellEnd"/>
+      <w:r>
+        <w:rPr>
+          <w:rFonts w:ascii="Arial" w:eastAsia="Arial" w:hAnsi="Arial" w:cs="Arial"/>
+        </w:rPr>
+        <w:t xml:space="preserve"> a </w:t>
+      </w:r>
+      <w:proofErr w:type="spellStart"/>
+      <w:r>
+        <w:rPr>
+          <w:rFonts w:ascii="Arial" w:eastAsia="Arial" w:hAnsi="Arial" w:cs="Arial"/>
+        </w:rPr>
+        <w:t>Butterfly</w:t>
+      </w:r>
+      <w:proofErr w:type="spellEnd"/>
+      <w:r>
+        <w:rPr>
+          <w:rFonts w:ascii="Arial" w:eastAsia="Arial" w:hAnsi="Arial" w:cs="Arial"/>
+        </w:rPr>
+        <w:t xml:space="preserve"> de Kendrick Lamar com a intuição de informar para os leitores sobre as músicas do álbum e detalhes que podem passar despercebidos, a motivação desse projeto é devido ao apreço que tenho pelo cantor e pelo álbum</w:t>
+      </w:r>
+      <w:r>
+        <w:rPr>
+          <w:rFonts w:ascii="Arial" w:eastAsia="Arial" w:hAnsi="Arial" w:cs="Arial"/>
+        </w:rPr>
+        <w:t xml:space="preserve"> e certas músicas que eu me identifico com as letras, a importância do projeto é como uma forma de aprendizado</w:t>
+      </w:r>
+      <w:r>
+        <w:rPr>
+          <w:rFonts w:ascii="Arial" w:eastAsia="Arial" w:hAnsi="Arial" w:cs="Arial"/>
+        </w:rPr>
+        <w:t xml:space="preserve"> e de divulgação de conhecimento sobre o álbum</w:t>
+      </w:r>
+    </w:p>
+    <w:p>
+      <w:pPr>
+        <w:tabs>
+          <w:tab w:val="left" w:pos="3450"/>
+        </w:tabs>
+        <w:rPr>
+          <w:rFonts w:ascii="Arial" w:eastAsia="Arial" w:hAnsi="Arial" w:cs="Arial"/>
+        </w:rPr>
+      </w:pPr>
+    </w:p>
+    <w:p>
+      <w:pPr>
+        <w:tabs>
+          <w:tab w:val="left" w:pos="3450"/>
+        </w:tabs>
+        <w:rPr>
+          <w:rFonts w:ascii="Arial" w:eastAsia="Arial" w:hAnsi="Arial" w:cs="Arial"/>
+        </w:rPr>
+      </w:pPr>
+      <w:r>
+        <w:rPr>
+          <w:rFonts w:ascii="Arial" w:eastAsia="Arial" w:hAnsi="Arial" w:cs="Arial"/>
+        </w:rPr>
+        <w:t>O projeto possui como objetivo cumprir e trazer uma visão que reflita na ODS 16 que remete sobre Paz, Justiça e Instituições Eficazes, pois junto com o tema e as análises, o objetivo do projeto é causar uma análise própria dos usuários com base nas letras e os temas que as músicas possuem.</w:t>
+      </w:r>
+    </w:p>
+    <w:p>
+      <w:pPr>
+        <w:tabs>
+          <w:tab w:val="left" w:pos="3450"/>
+        </w:tabs>
+        <w:rPr>
+          <w:rFonts w:ascii="Arial" w:eastAsia="Arial" w:hAnsi="Arial" w:cs="Arial"/>
+        </w:rPr>
+      </w:pPr>
+      <w:r>
+        <w:rPr>
+          <w:rFonts w:ascii="Arial" w:eastAsia="Arial" w:hAnsi="Arial" w:cs="Arial"/>
+        </w:rPr>
+        <w:tab/>
+      </w:r>
+      <w:r>
+        <w:rPr>
+          <w:rFonts w:ascii="Arial" w:eastAsia="Arial" w:hAnsi="Arial" w:cs="Arial"/>
+        </w:rPr>
+        <w:drawing>
+          <wp:inline distT="0" distB="0" distL="0" distR="0" wp14:anchorId="2E0B0ED5" wp14:editId="53B162CA">
+            <wp:extent cx="1495634" cy="1514686"/>
+            <wp:effectExtent l="0" t="0" r="9525" b="0"/>
+            <wp:docPr id="767241972" name="Imagem 1" descr="Uma imagem contendo Aplicativo&#10;&#10;O conteúdo gerado por IA pode estar incorreto."/>
+            <wp:cNvGraphicFramePr>
+              <a:graphicFrameLocks xmlns:a="http://schemas.openxmlformats.org/drawingml/2006/main" noChangeAspect="1"/>
+            </wp:cNvGraphicFramePr>
+            <a:graphic xmlns:a="http://schemas.openxmlformats.org/drawingml/2006/main">
+              <a:graphicData uri="http://schemas.openxmlformats.org/drawingml/2006/picture">
+                <pic:pic xmlns:pic="http://schemas.openxmlformats.org/drawingml/2006/picture">
+                  <pic:nvPicPr>
+                    <pic:cNvPr id="767241972" name="Imagem 1" descr="Uma imagem contendo Aplicativo&#10;&#10;O conteúdo gerado por IA pode estar incorreto."/>
+                    <pic:cNvPicPr/>
+                  </pic:nvPicPr>
+                  <pic:blipFill>
+                    <a:blip r:embed="rId5"/>
+                    <a:stretch>
+                      <a:fillRect/>
+                    </a:stretch>
+                  </pic:blipFill>
+                  <pic:spPr>
+                    <a:xfrm>
+                      <a:off x="0" y="0"/>
+                      <a:ext cx="1495634" cy="1514686"/>
+                    </a:xfrm>
+                    <a:prstGeom prst="rect">
+                      <a:avLst/>
+                    </a:prstGeom>
+                  </pic:spPr>
+                </pic:pic>
+              </a:graphicData>
+            </a:graphic>
+          </wp:inline>
+        </w:drawing>
+      </w:r>
+    </w:p>
+    <w:p>
+      <w:pPr>
+        <w:tabs>
+          <w:tab w:val="left" w:pos="3450"/>
+        </w:tabs>
+        <w:rPr>
+          <w:rFonts w:ascii="Arial" w:eastAsia="Arial" w:hAnsi="Arial" w:cs="Arial"/>
+        </w:rPr>
+      </w:pPr>
+    </w:p>
+    <w:p>
+      <w:pPr>
+        <w:tabs>
+          <w:tab w:val="left" w:pos="3450"/>
+        </w:tabs>
+        <w:rPr>
+          <w:rFonts w:ascii="Arial" w:eastAsia="Arial" w:hAnsi="Arial" w:cs="Arial"/>
+          <w:b/>
+          <w:bCs/>
+        </w:rPr>
+      </w:pPr>
+      <w:r>
+        <w:rPr>
+          <w:rFonts w:ascii="Arial" w:eastAsia="Arial" w:hAnsi="Arial" w:cs="Arial"/>
+          <w:b/>
+          <w:bCs/>
+        </w:rPr>
+        <w:t>Premissas</w:t>
+      </w:r>
+    </w:p>
+    <w:p>
+      <w:pPr>
+        <w:tabs>
+          <w:tab w:val="left" w:pos="3450"/>
+        </w:tabs>
+        <w:rPr>
+          <w:rFonts w:ascii="Arial" w:eastAsia="Arial" w:hAnsi="Arial" w:cs="Arial"/>
+        </w:rPr>
+      </w:pPr>
+      <w:r>
+        <w:rPr>
+          <w:rFonts w:ascii="Arial" w:eastAsia="Arial" w:hAnsi="Arial" w:cs="Arial"/>
+        </w:rPr>
+        <w:t>Para que o projeto seja bem-sucedido, algumas premissas devem ser consideradas:</w:t>
+      </w:r>
+    </w:p>
+    <w:p>
+      <w:pPr>
+        <w:numPr>
+          <w:ilvl w:val="0"/>
+          <w:numId w:val="1"/>
+        </w:numPr>
+        <w:tabs>
+          <w:tab w:val="left" w:pos="3450"/>
+        </w:tabs>
+        <w:rPr>
+          <w:rFonts w:ascii="Arial" w:eastAsia="Arial" w:hAnsi="Arial" w:cs="Arial"/>
+        </w:rPr>
+      </w:pPr>
+      <w:r>
+        <w:rPr>
+          <w:rFonts w:ascii="Arial" w:eastAsia="Arial" w:hAnsi="Arial" w:cs="Arial"/>
+          <w:b/>
+          <w:bCs/>
+        </w:rPr>
+        <w:t>Disponibilidade de Conteúdo:</w:t>
+      </w:r>
+      <w:r>
+        <w:rPr>
+          <w:rFonts w:ascii="Arial" w:eastAsia="Arial" w:hAnsi="Arial" w:cs="Arial"/>
+        </w:rPr>
+        <w:t xml:space="preserve"> </w:t>
+      </w:r>
+      <w:r>
+        <w:rPr>
+          <w:rFonts w:ascii="Arial" w:eastAsia="Arial" w:hAnsi="Arial" w:cs="Arial"/>
+        </w:rPr>
+        <w:t>Assumo que</w:t>
+      </w:r>
+      <w:r>
+        <w:rPr>
+          <w:rFonts w:ascii="Arial" w:eastAsia="Arial" w:hAnsi="Arial" w:cs="Arial"/>
+        </w:rPr>
+        <w:t xml:space="preserve"> todas as letras das músicas do álbum "</w:t>
+      </w:r>
+      <w:proofErr w:type="spellStart"/>
+      <w:r>
+        <w:rPr>
+          <w:rFonts w:ascii="Arial" w:eastAsia="Arial" w:hAnsi="Arial" w:cs="Arial"/>
+        </w:rPr>
+        <w:t>To</w:t>
+      </w:r>
+      <w:proofErr w:type="spellEnd"/>
+      <w:r>
+        <w:rPr>
+          <w:rFonts w:ascii="Arial" w:eastAsia="Arial" w:hAnsi="Arial" w:cs="Arial"/>
+        </w:rPr>
+        <w:t xml:space="preserve"> </w:t>
+      </w:r>
+      <w:proofErr w:type="spellStart"/>
+      <w:r>
+        <w:rPr>
+          <w:rFonts w:ascii="Arial" w:eastAsia="Arial" w:hAnsi="Arial" w:cs="Arial"/>
+        </w:rPr>
+        <w:t>Pimp</w:t>
+      </w:r>
+      <w:proofErr w:type="spellEnd"/>
+      <w:r>
+        <w:rPr>
+          <w:rFonts w:ascii="Arial" w:eastAsia="Arial" w:hAnsi="Arial" w:cs="Arial"/>
+        </w:rPr>
+        <w:t xml:space="preserve"> a </w:t>
+      </w:r>
+      <w:proofErr w:type="spellStart"/>
+      <w:r>
+        <w:rPr>
+          <w:rFonts w:ascii="Arial" w:eastAsia="Arial" w:hAnsi="Arial" w:cs="Arial"/>
+        </w:rPr>
+        <w:t>Butterfly</w:t>
+      </w:r>
+      <w:proofErr w:type="spellEnd"/>
+      <w:r>
+        <w:rPr>
+          <w:rFonts w:ascii="Arial" w:eastAsia="Arial" w:hAnsi="Arial" w:cs="Arial"/>
+        </w:rPr>
+        <w:t>" e recursos de análise e interpretação confiáveis</w:t>
+      </w:r>
+      <w:r>
+        <w:rPr>
+          <w:rFonts w:ascii="Arial" w:eastAsia="Arial" w:hAnsi="Arial" w:cs="Arial"/>
+        </w:rPr>
+        <w:t xml:space="preserve"> como sites com análises de outros usuários e interpretações</w:t>
+      </w:r>
+      <w:r>
+        <w:rPr>
+          <w:rFonts w:ascii="Arial" w:eastAsia="Arial" w:hAnsi="Arial" w:cs="Arial"/>
+        </w:rPr>
+        <w:t xml:space="preserve"> para desenvolver o conteúdo do site.</w:t>
+      </w:r>
+    </w:p>
+    <w:p>
+      <w:pPr>
+        <w:numPr>
+          <w:ilvl w:val="0"/>
+          <w:numId w:val="1"/>
+        </w:numPr>
+        <w:tabs>
+          <w:tab w:val="left" w:pos="3450"/>
+        </w:tabs>
+        <w:rPr>
+          <w:rFonts w:ascii="Arial" w:eastAsia="Arial" w:hAnsi="Arial" w:cs="Arial"/>
+        </w:rPr>
+      </w:pPr>
+      <w:r>
+        <w:rPr>
+          <w:rFonts w:ascii="Arial" w:eastAsia="Arial" w:hAnsi="Arial" w:cs="Arial"/>
+          <w:b/>
+          <w:bCs/>
+        </w:rPr>
         <w:lastRenderedPageBreak/>
-        <w:t>Escopo do Projeto</w:t>
-      </w:r>
-    </w:p>
-    <w:p>
-      <w:pPr>
-        <w:tabs>
-          <w:tab w:val="left" w:pos="3450"/>
-        </w:tabs>
-        <w:rPr>
-          <w:rFonts w:ascii="Arial" w:eastAsia="Arial" w:hAnsi="Arial" w:cs="Arial"/>
-          <w:u w:val="single"/>
-        </w:rPr>
-      </w:pPr>
-      <w:r>
-        <w:rPr>
-          <w:rFonts w:ascii="Arial" w:eastAsia="Arial" w:hAnsi="Arial" w:cs="Arial"/>
-        </w:rPr>
-        <w:t xml:space="preserve">Visão geral do Projeto: Um site sobre o álbum </w:t>
+        <w:t>Conhecimento Técnico:</w:t>
+      </w:r>
+      <w:r>
+        <w:rPr>
+          <w:rFonts w:ascii="Arial" w:eastAsia="Arial" w:hAnsi="Arial" w:cs="Arial"/>
+        </w:rPr>
+        <w:t xml:space="preserve"> Assume-se qu</w:t>
+      </w:r>
+      <w:r>
+        <w:rPr>
+          <w:rFonts w:ascii="Arial" w:eastAsia="Arial" w:hAnsi="Arial" w:cs="Arial"/>
+        </w:rPr>
+        <w:t>e possuo o</w:t>
+      </w:r>
+      <w:r>
+        <w:rPr>
+          <w:rFonts w:ascii="Arial" w:eastAsia="Arial" w:hAnsi="Arial" w:cs="Arial"/>
+        </w:rPr>
+        <w:t xml:space="preserve"> conhecimento técnico necessário para desenvolver um site (front-</w:t>
       </w:r>
       <w:proofErr w:type="spellStart"/>
       <w:r>
         <w:rPr>
           <w:rFonts w:ascii="Arial" w:eastAsia="Arial" w:hAnsi="Arial" w:cs="Arial"/>
         </w:rPr>
+        <w:t>end</w:t>
+      </w:r>
+      <w:proofErr w:type="spellEnd"/>
+      <w:r>
+        <w:rPr>
+          <w:rFonts w:ascii="Arial" w:eastAsia="Arial" w:hAnsi="Arial" w:cs="Arial"/>
+        </w:rPr>
+        <w:t xml:space="preserve"> e </w:t>
+      </w:r>
+      <w:proofErr w:type="spellStart"/>
+      <w:r>
+        <w:rPr>
+          <w:rFonts w:ascii="Arial" w:eastAsia="Arial" w:hAnsi="Arial" w:cs="Arial"/>
+        </w:rPr>
+        <w:t>back-end</w:t>
+      </w:r>
+      <w:proofErr w:type="spellEnd"/>
+      <w:r>
+        <w:rPr>
+          <w:rFonts w:ascii="Arial" w:eastAsia="Arial" w:hAnsi="Arial" w:cs="Arial"/>
+        </w:rPr>
+        <w:t>), configurar um banco de dados e criar um dashboard interativo.</w:t>
+      </w:r>
+    </w:p>
+    <w:p>
+      <w:pPr>
+        <w:numPr>
+          <w:ilvl w:val="0"/>
+          <w:numId w:val="1"/>
+        </w:numPr>
+        <w:tabs>
+          <w:tab w:val="left" w:pos="3450"/>
+        </w:tabs>
+        <w:rPr>
+          <w:rFonts w:ascii="Arial" w:eastAsia="Arial" w:hAnsi="Arial" w:cs="Arial"/>
+        </w:rPr>
+      </w:pPr>
+      <w:r>
+        <w:rPr>
+          <w:rFonts w:ascii="Arial" w:eastAsia="Arial" w:hAnsi="Arial" w:cs="Arial"/>
+          <w:b/>
+          <w:bCs/>
+        </w:rPr>
+        <w:t>Engajamento do Usuário:</w:t>
+      </w:r>
+      <w:r>
+        <w:rPr>
+          <w:rFonts w:ascii="Arial" w:eastAsia="Arial" w:hAnsi="Arial" w:cs="Arial"/>
+        </w:rPr>
+        <w:t xml:space="preserve"> Espera-se que haja um número suficiente de usuários dispostos a preencher o formulário de conhecimento para que o dashboard tenha dados </w:t>
+      </w:r>
+      <w:r>
+        <w:rPr>
+          <w:rFonts w:ascii="Arial" w:eastAsia="Arial" w:hAnsi="Arial" w:cs="Arial"/>
+        </w:rPr>
+        <w:t>suficientes</w:t>
+      </w:r>
+      <w:r>
+        <w:rPr>
+          <w:rFonts w:ascii="Arial" w:eastAsia="Arial" w:hAnsi="Arial" w:cs="Arial"/>
+        </w:rPr>
+        <w:t xml:space="preserve"> para comparação.</w:t>
+      </w:r>
+    </w:p>
+    <w:p>
+      <w:pPr>
+        <w:numPr>
+          <w:ilvl w:val="0"/>
+          <w:numId w:val="1"/>
+        </w:numPr>
+        <w:tabs>
+          <w:tab w:val="left" w:pos="3450"/>
+        </w:tabs>
+        <w:rPr>
+          <w:rFonts w:ascii="Arial" w:eastAsia="Arial" w:hAnsi="Arial" w:cs="Arial"/>
+        </w:rPr>
+      </w:pPr>
+      <w:r>
+        <w:rPr>
+          <w:rFonts w:ascii="Arial" w:eastAsia="Arial" w:hAnsi="Arial" w:cs="Arial"/>
+          <w:b/>
+          <w:bCs/>
+        </w:rPr>
+        <w:t>Relevância do Tema:</w:t>
+      </w:r>
+      <w:r>
+        <w:rPr>
+          <w:rFonts w:ascii="Arial" w:eastAsia="Arial" w:hAnsi="Arial" w:cs="Arial"/>
+        </w:rPr>
+        <w:t xml:space="preserve"> Presume-se que o interesse em Kendrick Lamar e no álbum "</w:t>
+      </w:r>
+      <w:proofErr w:type="spellStart"/>
+      <w:r>
+        <w:rPr>
+          <w:rFonts w:ascii="Arial" w:eastAsia="Arial" w:hAnsi="Arial" w:cs="Arial"/>
+        </w:rPr>
         <w:t>To</w:t>
       </w:r>
       <w:proofErr w:type="spellEnd"/>
@@ -640,19 +1139,744 @@
         <w:rPr>
           <w:rFonts w:ascii="Arial" w:eastAsia="Arial" w:hAnsi="Arial" w:cs="Arial"/>
         </w:rPr>
-        <w:t xml:space="preserve"> de Kendrick Lamar com a intuição de informar para os leitores sobre as músicas do álbum e detalhes que podem passar despercebidos, a motivação desse projeto é devido ao apreço que tenho pelo cantor e pelo álbum</w:t>
-      </w:r>
-      <w:r>
-        <w:rPr>
-          <w:rFonts w:ascii="Arial" w:eastAsia="Arial" w:hAnsi="Arial" w:cs="Arial"/>
-        </w:rPr>
-        <w:t xml:space="preserve"> e certas músicas que eu me identifico com as letras, a importância do projeto é como uma forma de aprendizado</w:t>
-      </w:r>
-      <w:r>
-        <w:rPr>
-          <w:rFonts w:ascii="Arial" w:eastAsia="Arial" w:hAnsi="Arial" w:cs="Arial"/>
-        </w:rPr>
-        <w:t xml:space="preserve"> e de divulgação de conhecimento sobre o álbum</w:t>
+        <w:t xml:space="preserve">" </w:t>
+      </w:r>
+      <w:r>
+        <w:rPr>
+          <w:rFonts w:ascii="Arial" w:eastAsia="Arial" w:hAnsi="Arial" w:cs="Arial"/>
+        </w:rPr>
+        <w:t>será algo que os usuários terão previamente antes de se cadastrarem no site.</w:t>
+      </w:r>
+    </w:p>
+    <w:p>
+      <w:pPr>
+        <w:numPr>
+          <w:ilvl w:val="0"/>
+          <w:numId w:val="1"/>
+        </w:numPr>
+        <w:tabs>
+          <w:tab w:val="left" w:pos="3450"/>
+        </w:tabs>
+        <w:rPr>
+          <w:rFonts w:ascii="Arial" w:eastAsia="Arial" w:hAnsi="Arial" w:cs="Arial"/>
+        </w:rPr>
+      </w:pPr>
+      <w:r>
+        <w:rPr>
+          <w:rFonts w:ascii="Arial" w:eastAsia="Arial" w:hAnsi="Arial" w:cs="Arial"/>
+          <w:b/>
+          <w:bCs/>
+        </w:rPr>
+        <w:t>Ferramentas e Tecnologias:</w:t>
+      </w:r>
+      <w:r>
+        <w:rPr>
+          <w:rFonts w:ascii="Arial" w:eastAsia="Arial" w:hAnsi="Arial" w:cs="Arial"/>
+        </w:rPr>
+        <w:t xml:space="preserve"> Assume-se que ter</w:t>
+      </w:r>
+      <w:r>
+        <w:rPr>
+          <w:rFonts w:ascii="Arial" w:eastAsia="Arial" w:hAnsi="Arial" w:cs="Arial"/>
+        </w:rPr>
+        <w:t>ei</w:t>
+      </w:r>
+      <w:r>
+        <w:rPr>
+          <w:rFonts w:ascii="Arial" w:eastAsia="Arial" w:hAnsi="Arial" w:cs="Arial"/>
+        </w:rPr>
+        <w:t xml:space="preserve"> acesso </w:t>
+      </w:r>
+      <w:r>
+        <w:rPr>
+          <w:rFonts w:ascii="Arial" w:eastAsia="Arial" w:hAnsi="Arial" w:cs="Arial"/>
+        </w:rPr>
+        <w:t>a</w:t>
+      </w:r>
+      <w:r>
+        <w:rPr>
+          <w:rFonts w:ascii="Arial" w:eastAsia="Arial" w:hAnsi="Arial" w:cs="Arial"/>
+        </w:rPr>
+        <w:t xml:space="preserve"> ferramentas e tecnologias necessárias para o desenvolvimento do site </w:t>
+      </w:r>
+      <w:r>
+        <w:rPr>
+          <w:rFonts w:ascii="Arial" w:eastAsia="Arial" w:hAnsi="Arial" w:cs="Arial"/>
+        </w:rPr>
+        <w:t xml:space="preserve">como </w:t>
+      </w:r>
+      <w:proofErr w:type="spellStart"/>
+      <w:r>
+        <w:rPr>
+          <w:rFonts w:ascii="Arial" w:eastAsia="Arial" w:hAnsi="Arial" w:cs="Arial"/>
+        </w:rPr>
+        <w:t>IDEs</w:t>
+      </w:r>
+      <w:proofErr w:type="spellEnd"/>
+      <w:r>
+        <w:rPr>
+          <w:rFonts w:ascii="Arial" w:eastAsia="Arial" w:hAnsi="Arial" w:cs="Arial"/>
+        </w:rPr>
+        <w:t xml:space="preserve"> e APIs que conectem todo o ambiente do projeto.</w:t>
+      </w:r>
+    </w:p>
+    <w:p>
+      <w:pPr>
+        <w:tabs>
+          <w:tab w:val="left" w:pos="3450"/>
+        </w:tabs>
+        <w:rPr>
+          <w:rFonts w:ascii="Arial" w:eastAsia="Arial" w:hAnsi="Arial" w:cs="Arial"/>
+          <w:b/>
+          <w:bCs/>
+        </w:rPr>
+      </w:pPr>
+    </w:p>
+    <w:p>
+      <w:pPr>
+        <w:tabs>
+          <w:tab w:val="left" w:pos="3450"/>
+        </w:tabs>
+        <w:rPr>
+          <w:rFonts w:ascii="Arial" w:eastAsia="Arial" w:hAnsi="Arial" w:cs="Arial"/>
+          <w:b/>
+          <w:bCs/>
+        </w:rPr>
+      </w:pPr>
+    </w:p>
+    <w:p>
+      <w:pPr>
+        <w:tabs>
+          <w:tab w:val="left" w:pos="3450"/>
+        </w:tabs>
+        <w:rPr>
+          <w:rFonts w:ascii="Arial" w:eastAsia="Arial" w:hAnsi="Arial" w:cs="Arial"/>
+          <w:b/>
+          <w:bCs/>
+        </w:rPr>
+      </w:pPr>
+      <w:r>
+        <w:rPr>
+          <w:rFonts w:ascii="Arial" w:eastAsia="Arial" w:hAnsi="Arial" w:cs="Arial"/>
+          <w:b/>
+          <w:bCs/>
+        </w:rPr>
+        <w:t>Restrições</w:t>
+      </w:r>
+    </w:p>
+    <w:p>
+      <w:pPr>
+        <w:tabs>
+          <w:tab w:val="left" w:pos="3450"/>
+        </w:tabs>
+        <w:rPr>
+          <w:rFonts w:ascii="Arial" w:eastAsia="Arial" w:hAnsi="Arial" w:cs="Arial"/>
+        </w:rPr>
+      </w:pPr>
+      <w:r>
+        <w:rPr>
+          <w:rFonts w:ascii="Arial" w:eastAsia="Arial" w:hAnsi="Arial" w:cs="Arial"/>
+        </w:rPr>
+        <w:t>Existem algumas restrições que podem impactar o desenvolvimento e a funcionalidade do projeto:</w:t>
+      </w:r>
+    </w:p>
+    <w:p>
+      <w:pPr>
+        <w:numPr>
+          <w:ilvl w:val="0"/>
+          <w:numId w:val="2"/>
+        </w:numPr>
+        <w:tabs>
+          <w:tab w:val="left" w:pos="3450"/>
+        </w:tabs>
+        <w:rPr>
+          <w:rFonts w:ascii="Arial" w:eastAsia="Arial" w:hAnsi="Arial" w:cs="Arial"/>
+        </w:rPr>
+      </w:pPr>
+      <w:r>
+        <w:rPr>
+          <w:rFonts w:ascii="Arial" w:eastAsia="Arial" w:hAnsi="Arial" w:cs="Arial"/>
+          <w:b/>
+          <w:bCs/>
+        </w:rPr>
+        <w:t>Prazo</w:t>
+      </w:r>
+      <w:r>
+        <w:rPr>
+          <w:rFonts w:ascii="Arial" w:eastAsia="Arial" w:hAnsi="Arial" w:cs="Arial"/>
+          <w:b/>
+          <w:bCs/>
+        </w:rPr>
+        <w:t>:</w:t>
+      </w:r>
+      <w:r>
+        <w:rPr>
+          <w:rFonts w:ascii="Arial" w:eastAsia="Arial" w:hAnsi="Arial" w:cs="Arial"/>
+        </w:rPr>
+        <w:t xml:space="preserve"> </w:t>
+      </w:r>
+      <w:r>
+        <w:rPr>
+          <w:rFonts w:ascii="Arial" w:eastAsia="Arial" w:hAnsi="Arial" w:cs="Arial"/>
+        </w:rPr>
+        <w:t>O projeto deve ser concluído até o dia 02/06 sem possível prorrogação de prazo.</w:t>
+      </w:r>
+    </w:p>
+    <w:p>
+      <w:pPr>
+        <w:numPr>
+          <w:ilvl w:val="0"/>
+          <w:numId w:val="2"/>
+        </w:numPr>
+        <w:tabs>
+          <w:tab w:val="left" w:pos="3450"/>
+        </w:tabs>
+        <w:rPr>
+          <w:rFonts w:ascii="Arial" w:eastAsia="Arial" w:hAnsi="Arial" w:cs="Arial"/>
+        </w:rPr>
+      </w:pPr>
+      <w:r>
+        <w:rPr>
+          <w:rFonts w:ascii="Arial" w:eastAsia="Arial" w:hAnsi="Arial" w:cs="Arial"/>
+          <w:b/>
+          <w:bCs/>
+        </w:rPr>
+        <w:t>Conhecimento Profundo:</w:t>
+      </w:r>
+      <w:r>
+        <w:rPr>
+          <w:rFonts w:ascii="Arial" w:eastAsia="Arial" w:hAnsi="Arial" w:cs="Arial"/>
+        </w:rPr>
+        <w:t xml:space="preserve"> Embora o site busque fornecer informações detalhadas, há uma restrição no nível de análise que pode ser oferecido. A interpretação das letras e o contexto podem ser subjetivos e limitados pela sua própria pesquisa e compreensão.</w:t>
+      </w:r>
+    </w:p>
+    <w:p>
+      <w:pPr>
+        <w:numPr>
+          <w:ilvl w:val="0"/>
+          <w:numId w:val="2"/>
+        </w:numPr>
+        <w:tabs>
+          <w:tab w:val="left" w:pos="3450"/>
+        </w:tabs>
+        <w:rPr>
+          <w:rFonts w:ascii="Arial" w:eastAsia="Arial" w:hAnsi="Arial" w:cs="Arial"/>
+        </w:rPr>
+      </w:pPr>
+      <w:r>
+        <w:rPr>
+          <w:rFonts w:ascii="Arial" w:eastAsia="Arial" w:hAnsi="Arial" w:cs="Arial"/>
+          <w:b/>
+          <w:bCs/>
+        </w:rPr>
+        <w:t>Originalidade do Conteúdo:</w:t>
+      </w:r>
+      <w:r>
+        <w:rPr>
+          <w:rFonts w:ascii="Arial" w:eastAsia="Arial" w:hAnsi="Arial" w:cs="Arial"/>
+        </w:rPr>
+        <w:t xml:space="preserve"> Embora o conteúdo seja baseado em informações existentes sobre o álbum, a análise e a apresentação devem ser originais. </w:t>
+      </w:r>
+      <w:r>
+        <w:rPr>
+          <w:rFonts w:ascii="Arial" w:eastAsia="Arial" w:hAnsi="Arial" w:cs="Arial"/>
+        </w:rPr>
+        <w:t>Não pegando plagiando outras análises que haja na internet ou utilizando Inteligência Artificial.</w:t>
+      </w:r>
+    </w:p>
+    <w:p>
+      <w:pPr>
+        <w:numPr>
+          <w:ilvl w:val="0"/>
+          <w:numId w:val="2"/>
+        </w:numPr>
+        <w:tabs>
+          <w:tab w:val="left" w:pos="3450"/>
+        </w:tabs>
+        <w:rPr>
+          <w:rFonts w:ascii="Arial" w:eastAsia="Arial" w:hAnsi="Arial" w:cs="Arial"/>
+        </w:rPr>
+      </w:pPr>
+      <w:r>
+        <w:rPr>
+          <w:rFonts w:ascii="Arial" w:eastAsia="Arial" w:hAnsi="Arial" w:cs="Arial"/>
+          <w:b/>
+          <w:bCs/>
+        </w:rPr>
+        <w:t>Privacidade dos Dados:</w:t>
+      </w:r>
+      <w:r>
+        <w:rPr>
+          <w:rFonts w:ascii="Arial" w:eastAsia="Arial" w:hAnsi="Arial" w:cs="Arial"/>
+        </w:rPr>
+        <w:t xml:space="preserve"> As respostas do formulário de conhecimento serão armazenadas em um banco de dados, </w:t>
+      </w:r>
+      <w:r>
+        <w:rPr>
+          <w:rFonts w:ascii="Arial" w:eastAsia="Arial" w:hAnsi="Arial" w:cs="Arial"/>
+        </w:rPr>
+        <w:t>garantindo privacidade e segurança dos dados que forem cadastrados.</w:t>
+      </w:r>
+    </w:p>
+    <w:p>
+      <w:pPr>
+        <w:numPr>
+          <w:ilvl w:val="0"/>
+          <w:numId w:val="2"/>
+        </w:numPr>
+        <w:tabs>
+          <w:tab w:val="left" w:pos="3450"/>
+        </w:tabs>
+        <w:rPr>
+          <w:rFonts w:ascii="Arial" w:eastAsia="Arial" w:hAnsi="Arial" w:cs="Arial"/>
+        </w:rPr>
+      </w:pPr>
+      <w:r>
+        <w:rPr>
+          <w:rFonts w:ascii="Arial" w:eastAsia="Arial" w:hAnsi="Arial" w:cs="Arial"/>
+          <w:b/>
+          <w:bCs/>
+        </w:rPr>
+        <w:t>Funcionalidades do Dashboard:</w:t>
+      </w:r>
+      <w:r>
+        <w:rPr>
+          <w:rFonts w:ascii="Arial" w:eastAsia="Arial" w:hAnsi="Arial" w:cs="Arial"/>
+        </w:rPr>
+        <w:t xml:space="preserve"> A</w:t>
+      </w:r>
+      <w:r>
+        <w:rPr>
+          <w:rFonts w:ascii="Arial" w:eastAsia="Arial" w:hAnsi="Arial" w:cs="Arial"/>
+        </w:rPr>
+        <w:t xml:space="preserve"> complexidade que a dashboard terá está limitada ao conhecimento que possuo sobre Node, Javascript e Chart JS, </w:t>
+      </w:r>
+      <w:r>
+        <w:rPr>
+          <w:rFonts w:ascii="Arial" w:eastAsia="Arial" w:hAnsi="Arial" w:cs="Arial"/>
+        </w:rPr>
+        <w:t>tendo assim uma existência de funcionalidades possivelmente não muito avançadas.</w:t>
+      </w:r>
+    </w:p>
+    <w:p>
+      <w:pPr>
+        <w:tabs>
+          <w:tab w:val="left" w:pos="3450"/>
+        </w:tabs>
+        <w:rPr>
+          <w:rFonts w:ascii="Arial" w:eastAsia="Arial" w:hAnsi="Arial" w:cs="Arial"/>
+        </w:rPr>
+      </w:pPr>
+    </w:p>
+    <w:p>
+      <w:pPr>
+        <w:tabs>
+          <w:tab w:val="left" w:pos="3450"/>
+        </w:tabs>
+        <w:rPr>
+          <w:rFonts w:ascii="Arial" w:eastAsia="Arial" w:hAnsi="Arial" w:cs="Arial"/>
+          <w:b/>
+          <w:bCs/>
+          <w:sz w:val="32"/>
+          <w:szCs w:val="32"/>
+        </w:rPr>
+      </w:pPr>
+    </w:p>
+    <w:p>
+      <w:pPr>
+        <w:tabs>
+          <w:tab w:val="left" w:pos="3450"/>
+        </w:tabs>
+        <w:rPr>
+          <w:rFonts w:ascii="Arial" w:eastAsia="Arial" w:hAnsi="Arial" w:cs="Arial"/>
+          <w:b/>
+          <w:bCs/>
+          <w:sz w:val="32"/>
+          <w:szCs w:val="32"/>
+        </w:rPr>
+      </w:pPr>
+      <w:r>
+        <w:rPr>
+          <w:rFonts w:ascii="Arial" w:eastAsia="Arial" w:hAnsi="Arial" w:cs="Arial"/>
+          <w:b/>
+          <w:bCs/>
+          <w:sz w:val="32"/>
+          <w:szCs w:val="32"/>
+        </w:rPr>
+        <w:lastRenderedPageBreak/>
+        <w:t>Backlog</w:t>
+      </w:r>
+    </w:p>
+    <w:p>
+      <w:pPr>
+        <w:tabs>
+          <w:tab w:val="left" w:pos="3450"/>
+        </w:tabs>
+        <w:rPr>
+          <w:rFonts w:ascii="Arial" w:eastAsia="Arial" w:hAnsi="Arial" w:cs="Arial"/>
+        </w:rPr>
+      </w:pPr>
+      <w:r>
+        <w:rPr>
+          <w:rFonts w:ascii="Arial" w:eastAsia="Arial" w:hAnsi="Arial" w:cs="Arial"/>
+          <w:b/>
+          <w:bCs/>
+        </w:rPr>
+        <w:t>-</w:t>
+      </w:r>
+      <w:r>
+        <w:rPr>
+          <w:rFonts w:ascii="Arial" w:eastAsia="Arial" w:hAnsi="Arial" w:cs="Arial"/>
+        </w:rPr>
+        <w:t xml:space="preserve"> Front-</w:t>
+      </w:r>
+      <w:proofErr w:type="spellStart"/>
+      <w:r>
+        <w:rPr>
+          <w:rFonts w:ascii="Arial" w:eastAsia="Arial" w:hAnsi="Arial" w:cs="Arial"/>
+        </w:rPr>
+        <w:t>end</w:t>
+      </w:r>
+      <w:proofErr w:type="spellEnd"/>
+      <w:r>
+        <w:rPr>
+          <w:rFonts w:ascii="Arial" w:eastAsia="Arial" w:hAnsi="Arial" w:cs="Arial"/>
+        </w:rPr>
+        <w:t xml:space="preserve"> do Site</w:t>
+      </w:r>
+    </w:p>
+    <w:p>
+      <w:pPr>
+        <w:tabs>
+          <w:tab w:val="left" w:pos="3450"/>
+        </w:tabs>
+        <w:rPr>
+          <w:rFonts w:ascii="Arial" w:eastAsia="Arial" w:hAnsi="Arial" w:cs="Arial"/>
+        </w:rPr>
+      </w:pPr>
+      <w:r>
+        <w:rPr>
+          <w:rFonts w:ascii="Arial" w:eastAsia="Arial" w:hAnsi="Arial" w:cs="Arial"/>
+          <w:b/>
+          <w:bCs/>
+        </w:rPr>
+        <w:t>-</w:t>
+      </w:r>
+      <w:r>
+        <w:rPr>
+          <w:rFonts w:ascii="Arial" w:eastAsia="Arial" w:hAnsi="Arial" w:cs="Arial"/>
+        </w:rPr>
+        <w:t xml:space="preserve"> Login e Cadastro Funcional</w:t>
+      </w:r>
+    </w:p>
+    <w:p>
+      <w:pPr>
+        <w:tabs>
+          <w:tab w:val="left" w:pos="3450"/>
+        </w:tabs>
+        <w:rPr>
+          <w:rFonts w:ascii="Arial" w:eastAsia="Arial" w:hAnsi="Arial" w:cs="Arial"/>
+        </w:rPr>
+      </w:pPr>
+      <w:r>
+        <w:rPr>
+          <w:rFonts w:ascii="Arial" w:eastAsia="Arial" w:hAnsi="Arial" w:cs="Arial"/>
+          <w:b/>
+          <w:bCs/>
+        </w:rPr>
+        <w:t>-</w:t>
+      </w:r>
+      <w:r>
+        <w:rPr>
+          <w:rFonts w:ascii="Arial" w:eastAsia="Arial" w:hAnsi="Arial" w:cs="Arial"/>
+        </w:rPr>
+        <w:t xml:space="preserve"> Conexão com Banco de Dados</w:t>
+      </w:r>
+    </w:p>
+    <w:p>
+      <w:pPr>
+        <w:tabs>
+          <w:tab w:val="left" w:pos="3450"/>
+        </w:tabs>
+        <w:rPr>
+          <w:rFonts w:ascii="Arial" w:eastAsia="Arial" w:hAnsi="Arial" w:cs="Arial"/>
+        </w:rPr>
+      </w:pPr>
+      <w:r>
+        <w:rPr>
+          <w:rFonts w:ascii="Arial" w:eastAsia="Arial" w:hAnsi="Arial" w:cs="Arial"/>
+          <w:b/>
+          <w:bCs/>
+        </w:rPr>
+        <w:t xml:space="preserve">- </w:t>
+      </w:r>
+      <w:r>
+        <w:rPr>
+          <w:rFonts w:ascii="Arial" w:eastAsia="Arial" w:hAnsi="Arial" w:cs="Arial"/>
+        </w:rPr>
+        <w:t>Documentação do Projeto</w:t>
+      </w:r>
+    </w:p>
+    <w:p>
+      <w:pPr>
+        <w:tabs>
+          <w:tab w:val="left" w:pos="3450"/>
+        </w:tabs>
+        <w:rPr>
+          <w:rFonts w:ascii="Arial" w:eastAsia="Arial" w:hAnsi="Arial" w:cs="Arial"/>
+        </w:rPr>
+      </w:pPr>
+      <w:r>
+        <w:rPr>
+          <w:rFonts w:ascii="Arial" w:eastAsia="Arial" w:hAnsi="Arial" w:cs="Arial"/>
+          <w:b/>
+          <w:bCs/>
+        </w:rPr>
+        <w:t>-</w:t>
+      </w:r>
+      <w:r>
+        <w:rPr>
+          <w:rFonts w:ascii="Arial" w:eastAsia="Arial" w:hAnsi="Arial" w:cs="Arial"/>
+        </w:rPr>
+        <w:t xml:space="preserve"> Versionamento no GitHub</w:t>
+      </w:r>
+    </w:p>
+    <w:p>
+      <w:pPr>
+        <w:tabs>
+          <w:tab w:val="left" w:pos="3450"/>
+        </w:tabs>
+        <w:rPr>
+          <w:rFonts w:ascii="Arial" w:eastAsia="Arial" w:hAnsi="Arial" w:cs="Arial"/>
+        </w:rPr>
+      </w:pPr>
+      <w:r>
+        <w:rPr>
+          <w:rFonts w:ascii="Arial" w:eastAsia="Arial" w:hAnsi="Arial" w:cs="Arial"/>
+          <w:b/>
+          <w:bCs/>
+        </w:rPr>
+        <w:t xml:space="preserve">- </w:t>
+      </w:r>
+      <w:r>
+        <w:rPr>
+          <w:rFonts w:ascii="Arial" w:eastAsia="Arial" w:hAnsi="Arial" w:cs="Arial"/>
+        </w:rPr>
+        <w:t>Quiz com Formulário de Cadastro</w:t>
+      </w:r>
+    </w:p>
+    <w:p>
+      <w:pPr>
+        <w:tabs>
+          <w:tab w:val="left" w:pos="3450"/>
+        </w:tabs>
+        <w:rPr>
+          <w:rFonts w:ascii="Arial" w:eastAsia="Arial" w:hAnsi="Arial" w:cs="Arial"/>
+        </w:rPr>
+      </w:pPr>
+      <w:r>
+        <w:rPr>
+          <w:rFonts w:ascii="Arial" w:eastAsia="Arial" w:hAnsi="Arial" w:cs="Arial"/>
+          <w:b/>
+          <w:bCs/>
+        </w:rPr>
+        <w:t xml:space="preserve">- </w:t>
+      </w:r>
+      <w:r>
+        <w:rPr>
+          <w:rFonts w:ascii="Arial" w:eastAsia="Arial" w:hAnsi="Arial" w:cs="Arial"/>
+        </w:rPr>
+        <w:t>Telas da Dashboard</w:t>
+      </w:r>
+    </w:p>
+    <w:p>
+      <w:pPr>
+        <w:tabs>
+          <w:tab w:val="left" w:pos="3450"/>
+        </w:tabs>
+        <w:rPr>
+          <w:rFonts w:ascii="Arial" w:eastAsia="Arial" w:hAnsi="Arial" w:cs="Arial"/>
+        </w:rPr>
+      </w:pPr>
+      <w:r>
+        <w:rPr>
+          <w:rFonts w:ascii="Arial" w:eastAsia="Arial" w:hAnsi="Arial" w:cs="Arial"/>
+          <w:b/>
+          <w:bCs/>
+        </w:rPr>
+        <w:t xml:space="preserve">- </w:t>
+      </w:r>
+      <w:r>
+        <w:rPr>
+          <w:rFonts w:ascii="Arial" w:eastAsia="Arial" w:hAnsi="Arial" w:cs="Arial"/>
+        </w:rPr>
+        <w:t>Cálculos Matemáticos</w:t>
+      </w:r>
+    </w:p>
+    <w:p>
+      <w:pPr>
+        <w:tabs>
+          <w:tab w:val="left" w:pos="3450"/>
+        </w:tabs>
+        <w:rPr>
+          <w:rFonts w:ascii="Arial" w:eastAsia="Arial" w:hAnsi="Arial" w:cs="Arial"/>
+        </w:rPr>
+      </w:pPr>
+      <w:r>
+        <w:rPr>
+          <w:rFonts w:ascii="Arial" w:eastAsia="Arial" w:hAnsi="Arial" w:cs="Arial"/>
+          <w:b/>
+          <w:bCs/>
+        </w:rPr>
+        <w:t>-</w:t>
+      </w:r>
+      <w:r>
+        <w:rPr>
+          <w:rFonts w:ascii="Arial" w:eastAsia="Arial" w:hAnsi="Arial" w:cs="Arial"/>
+        </w:rPr>
+        <w:t xml:space="preserve"> Back-</w:t>
+      </w:r>
+      <w:proofErr w:type="spellStart"/>
+      <w:r>
+        <w:rPr>
+          <w:rFonts w:ascii="Arial" w:eastAsia="Arial" w:hAnsi="Arial" w:cs="Arial"/>
+        </w:rPr>
+        <w:t>End</w:t>
+      </w:r>
+      <w:proofErr w:type="spellEnd"/>
+      <w:r>
+        <w:rPr>
+          <w:rFonts w:ascii="Arial" w:eastAsia="Arial" w:hAnsi="Arial" w:cs="Arial"/>
+        </w:rPr>
+        <w:t xml:space="preserve"> da Dashboard</w:t>
+      </w:r>
+    </w:p>
+    <w:p>
+      <w:pPr>
+        <w:tabs>
+          <w:tab w:val="left" w:pos="3450"/>
+        </w:tabs>
+        <w:rPr>
+          <w:rFonts w:ascii="Arial" w:eastAsia="Arial" w:hAnsi="Arial" w:cs="Arial"/>
+        </w:rPr>
+      </w:pPr>
+      <w:r>
+        <w:rPr>
+          <w:rFonts w:ascii="Arial" w:eastAsia="Arial" w:hAnsi="Arial" w:cs="Arial"/>
+          <w:b/>
+          <w:bCs/>
+        </w:rPr>
+        <w:t>-</w:t>
+      </w:r>
+      <w:r>
+        <w:rPr>
+          <w:rFonts w:ascii="Arial" w:eastAsia="Arial" w:hAnsi="Arial" w:cs="Arial"/>
+        </w:rPr>
+        <w:t xml:space="preserve"> Modelo Lógico do Banco de Dados</w:t>
+      </w:r>
+    </w:p>
+    <w:p>
+      <w:pPr>
+        <w:tabs>
+          <w:tab w:val="left" w:pos="3450"/>
+        </w:tabs>
+        <w:rPr>
+          <w:rFonts w:ascii="Arial" w:eastAsia="Arial" w:hAnsi="Arial" w:cs="Arial"/>
+        </w:rPr>
+      </w:pPr>
+      <w:r>
+        <w:rPr>
+          <w:rFonts w:ascii="Arial" w:eastAsia="Arial" w:hAnsi="Arial" w:cs="Arial"/>
+          <w:b/>
+          <w:bCs/>
+        </w:rPr>
+        <w:t xml:space="preserve">- </w:t>
+      </w:r>
+      <w:r>
+        <w:rPr>
+          <w:rFonts w:ascii="Arial" w:eastAsia="Arial" w:hAnsi="Arial" w:cs="Arial"/>
+        </w:rPr>
+        <w:t>Script de Banco de Dados</w:t>
+      </w:r>
+    </w:p>
+    <w:p>
+      <w:pPr>
+        <w:tabs>
+          <w:tab w:val="left" w:pos="3450"/>
+        </w:tabs>
+        <w:rPr>
+          <w:rFonts w:ascii="Arial" w:eastAsia="Arial" w:hAnsi="Arial" w:cs="Arial"/>
+        </w:rPr>
+      </w:pPr>
+      <w:r>
+        <w:rPr>
+          <w:rFonts w:ascii="Arial" w:eastAsia="Arial" w:hAnsi="Arial" w:cs="Arial"/>
+          <w:b/>
+          <w:bCs/>
+        </w:rPr>
+        <w:t>-</w:t>
+      </w:r>
+      <w:r>
+        <w:rPr>
+          <w:rFonts w:ascii="Arial" w:eastAsia="Arial" w:hAnsi="Arial" w:cs="Arial"/>
+        </w:rPr>
+        <w:t xml:space="preserve"> Slides para Apresentação</w:t>
+      </w:r>
+    </w:p>
+    <w:p>
+      <w:pPr>
+        <w:tabs>
+          <w:tab w:val="left" w:pos="3450"/>
+        </w:tabs>
+        <w:rPr>
+          <w:rFonts w:ascii="Arial" w:eastAsia="Arial" w:hAnsi="Arial" w:cs="Arial"/>
+        </w:rPr>
+      </w:pPr>
+      <w:r>
+        <w:rPr>
+          <w:rFonts w:ascii="Arial" w:eastAsia="Arial" w:hAnsi="Arial" w:cs="Arial"/>
+          <w:b/>
+          <w:bCs/>
+        </w:rPr>
+        <w:t>-</w:t>
+      </w:r>
+      <w:r>
+        <w:rPr>
+          <w:rFonts w:ascii="Arial" w:eastAsia="Arial" w:hAnsi="Arial" w:cs="Arial"/>
+        </w:rPr>
+        <w:t xml:space="preserve"> Planejamento no </w:t>
+      </w:r>
+      <w:proofErr w:type="spellStart"/>
+      <w:r>
+        <w:rPr>
+          <w:rFonts w:ascii="Arial" w:eastAsia="Arial" w:hAnsi="Arial" w:cs="Arial"/>
+        </w:rPr>
+        <w:t>Trello</w:t>
+      </w:r>
+      <w:proofErr w:type="spellEnd"/>
+    </w:p>
+    <w:p>
+      <w:pPr>
+        <w:tabs>
+          <w:tab w:val="left" w:pos="3450"/>
+        </w:tabs>
+        <w:rPr>
+          <w:rFonts w:ascii="Arial" w:eastAsia="Arial" w:hAnsi="Arial" w:cs="Arial"/>
+        </w:rPr>
+      </w:pPr>
+      <w:r>
+        <w:rPr>
+          <w:rFonts w:ascii="Arial" w:eastAsia="Arial" w:hAnsi="Arial" w:cs="Arial"/>
+          <w:b/>
+          <w:bCs/>
+        </w:rPr>
+        <w:t>-</w:t>
+      </w:r>
+      <w:r>
+        <w:rPr>
+          <w:rFonts w:ascii="Arial" w:eastAsia="Arial" w:hAnsi="Arial" w:cs="Arial"/>
+        </w:rPr>
+        <w:t xml:space="preserve"> Valores de Socioemocional</w:t>
       </w:r>
     </w:p>
     <w:p>
@@ -761,6 +1985,315 @@
     </w:sectPr>
   </w:body>
 </w:document>
+</file>
+
+<file path=word/numbering.xml><?xml version="1.0" encoding="utf-8"?>
+<w:numbering xmlns:wpc="http://schemas.microsoft.com/office/word/2010/wordprocessingCanvas" xmlns:cx="http://schemas.microsoft.com/office/drawing/2014/chartex" xmlns:cx1="http://schemas.microsoft.com/office/drawing/2015/9/8/chartex" xmlns:cx2="http://schemas.microsoft.com/office/drawing/2015/10/21/chartex" xmlns:cx3="http://schemas.microsoft.com/office/drawing/2016/5/9/chartex" xmlns:cx4="http://schemas.microsoft.com/office/drawing/2016/5/10/chartex" xmlns:cx5="http://schemas.microsoft.com/office/drawing/2016/5/11/chartex" xmlns:cx6="http://schemas.microsoft.com/office/drawing/2016/5/12/chartex" xmlns:cx7="http://schemas.microsoft.com/office/drawing/2016/5/13/chartex" xmlns:cx8="http://schemas.microsoft.com/office/drawing/2016/5/14/chartex" xmlns:mc="http://schemas.openxmlformats.org/markup-compatibility/2006" xmlns:aink="http://schemas.microsoft.com/office/drawing/2016/ink" xmlns:am3d="http://schemas.microsoft.com/office/drawing/2017/model3d" xmlns:o="urn:schemas-microsoft-com:office:office" xmlns:oel="http://schemas.microsoft.com/office/2019/extlst" xmlns:r="http://schemas.openxmlformats.org/officeDocument/2006/relationships" xmlns:m="http://schemas.openxmlformats.org/officeDocument/2006/math" xmlns:v="urn:schemas-microsoft-com:vml" xmlns:wp14="http://schemas.microsoft.com/office/word/2010/wordprocessingDrawing" xmlns:wp="http://schemas.openxmlformats.org/drawingml/2006/wordprocessingDrawing" xmlns:w10="urn:schemas-microsoft-com:office:word" xmlns:w="http://schemas.openxmlformats.org/wordprocessingml/2006/main" xmlns:w14="http://schemas.microsoft.com/office/word/2010/wordml" xmlns:w15="http://schemas.microsoft.com/office/word/2012/wordml" xmlns:w16cex="http://schemas.microsoft.com/office/word/2018/wordml/cex" xmlns:w16cid="http://schemas.microsoft.com/office/word/2016/wordml/cid" xmlns:w16="http://schemas.microsoft.com/office/word/2018/wordml" xmlns:w16du="http://schemas.microsoft.com/office/word/2023/wordml/word16du" xmlns:w16sdtdh="http://schemas.microsoft.com/office/word/2020/wordml/sdtdatahash" xmlns:w16sdtfl="http://schemas.microsoft.com/office/word/2024/wordml/sdtformatlock" xmlns:w16se="http://schemas.microsoft.com/office/word/2015/wordml/symex" xmlns:wpg="http://schemas.microsoft.com/office/word/2010/wordprocessingGroup" xmlns:wpi="http://schemas.microsoft.com/office/word/2010/wordprocessingInk" xmlns:wne="http://schemas.microsoft.com/office/word/2006/wordml" xmlns:wps="http://schemas.microsoft.com/office/word/2010/wordprocessingShape" mc:Ignorable="w14 w15 w16se w16cid w16 w16cex w16sdtdh w16sdtfl w16du wp14">
+  <w:abstractNum w:abstractNumId="0" w15:restartNumberingAfterBreak="0">
+    <w:nsid w:val="678F154A"/>
+    <w:multiLevelType w:val="multilevel"/>
+    <w:tmpl w:val="C26AD8B0"/>
+    <w:lvl w:ilvl="0">
+      <w:start w:val="1"/>
+      <w:numFmt w:val="bullet"/>
+      <w:lvlText w:val=""/>
+      <w:lvlJc w:val="left"/>
+      <w:pPr>
+        <w:tabs>
+          <w:tab w:val="num" w:pos="720"/>
+        </w:tabs>
+        <w:ind w:left="720" w:hanging="360"/>
+      </w:pPr>
+      <w:rPr>
+        <w:rFonts w:ascii="Symbol" w:hAnsi="Symbol" w:hint="default"/>
+        <w:sz w:val="20"/>
+      </w:rPr>
+    </w:lvl>
+    <w:lvl w:ilvl="1" w:tentative="1">
+      <w:start w:val="1"/>
+      <w:numFmt w:val="bullet"/>
+      <w:lvlText w:val="o"/>
+      <w:lvlJc w:val="left"/>
+      <w:pPr>
+        <w:tabs>
+          <w:tab w:val="num" w:pos="1440"/>
+        </w:tabs>
+        <w:ind w:left="1440" w:hanging="360"/>
+      </w:pPr>
+      <w:rPr>
+        <w:rFonts w:ascii="Courier New" w:hAnsi="Courier New" w:hint="default"/>
+        <w:sz w:val="20"/>
+      </w:rPr>
+    </w:lvl>
+    <w:lvl w:ilvl="2" w:tentative="1">
+      <w:start w:val="1"/>
+      <w:numFmt w:val="bullet"/>
+      <w:lvlText w:val=""/>
+      <w:lvlJc w:val="left"/>
+      <w:pPr>
+        <w:tabs>
+          <w:tab w:val="num" w:pos="2160"/>
+        </w:tabs>
+        <w:ind w:left="2160" w:hanging="360"/>
+      </w:pPr>
+      <w:rPr>
+        <w:rFonts w:ascii="Wingdings" w:hAnsi="Wingdings" w:hint="default"/>
+        <w:sz w:val="20"/>
+      </w:rPr>
+    </w:lvl>
+    <w:lvl w:ilvl="3" w:tentative="1">
+      <w:start w:val="1"/>
+      <w:numFmt w:val="bullet"/>
+      <w:lvlText w:val=""/>
+      <w:lvlJc w:val="left"/>
+      <w:pPr>
+        <w:tabs>
+          <w:tab w:val="num" w:pos="2880"/>
+        </w:tabs>
+        <w:ind w:left="2880" w:hanging="360"/>
+      </w:pPr>
+      <w:rPr>
+        <w:rFonts w:ascii="Wingdings" w:hAnsi="Wingdings" w:hint="default"/>
+        <w:sz w:val="20"/>
+      </w:rPr>
+    </w:lvl>
+    <w:lvl w:ilvl="4" w:tentative="1">
+      <w:start w:val="1"/>
+      <w:numFmt w:val="bullet"/>
+      <w:lvlText w:val=""/>
+      <w:lvlJc w:val="left"/>
+      <w:pPr>
+        <w:tabs>
+          <w:tab w:val="num" w:pos="3600"/>
+        </w:tabs>
+        <w:ind w:left="3600" w:hanging="360"/>
+      </w:pPr>
+      <w:rPr>
+        <w:rFonts w:ascii="Wingdings" w:hAnsi="Wingdings" w:hint="default"/>
+        <w:sz w:val="20"/>
+      </w:rPr>
+    </w:lvl>
+    <w:lvl w:ilvl="5" w:tentative="1">
+      <w:start w:val="1"/>
+      <w:numFmt w:val="bullet"/>
+      <w:lvlText w:val=""/>
+      <w:lvlJc w:val="left"/>
+      <w:pPr>
+        <w:tabs>
+          <w:tab w:val="num" w:pos="4320"/>
+        </w:tabs>
+        <w:ind w:left="4320" w:hanging="360"/>
+      </w:pPr>
+      <w:rPr>
+        <w:rFonts w:ascii="Wingdings" w:hAnsi="Wingdings" w:hint="default"/>
+        <w:sz w:val="20"/>
+      </w:rPr>
+    </w:lvl>
+    <w:lvl w:ilvl="6" w:tentative="1">
+      <w:start w:val="1"/>
+      <w:numFmt w:val="bullet"/>
+      <w:lvlText w:val=""/>
+      <w:lvlJc w:val="left"/>
+      <w:pPr>
+        <w:tabs>
+          <w:tab w:val="num" w:pos="5040"/>
+        </w:tabs>
+        <w:ind w:left="5040" w:hanging="360"/>
+      </w:pPr>
+      <w:rPr>
+        <w:rFonts w:ascii="Wingdings" w:hAnsi="Wingdings" w:hint="default"/>
+        <w:sz w:val="20"/>
+      </w:rPr>
+    </w:lvl>
+    <w:lvl w:ilvl="7" w:tentative="1">
+      <w:start w:val="1"/>
+      <w:numFmt w:val="bullet"/>
+      <w:lvlText w:val=""/>
+      <w:lvlJc w:val="left"/>
+      <w:pPr>
+        <w:tabs>
+          <w:tab w:val="num" w:pos="5760"/>
+        </w:tabs>
+        <w:ind w:left="5760" w:hanging="360"/>
+      </w:pPr>
+      <w:rPr>
+        <w:rFonts w:ascii="Wingdings" w:hAnsi="Wingdings" w:hint="default"/>
+        <w:sz w:val="20"/>
+      </w:rPr>
+    </w:lvl>
+    <w:lvl w:ilvl="8" w:tentative="1">
+      <w:start w:val="1"/>
+      <w:numFmt w:val="bullet"/>
+      <w:lvlText w:val=""/>
+      <w:lvlJc w:val="left"/>
+      <w:pPr>
+        <w:tabs>
+          <w:tab w:val="num" w:pos="6480"/>
+        </w:tabs>
+        <w:ind w:left="6480" w:hanging="360"/>
+      </w:pPr>
+      <w:rPr>
+        <w:rFonts w:ascii="Wingdings" w:hAnsi="Wingdings" w:hint="default"/>
+        <w:sz w:val="20"/>
+      </w:rPr>
+    </w:lvl>
+  </w:abstractNum>
+  <w:abstractNum w:abstractNumId="1" w15:restartNumberingAfterBreak="0">
+    <w:nsid w:val="6DEE09C4"/>
+    <w:multiLevelType w:val="multilevel"/>
+    <w:tmpl w:val="A2DC492C"/>
+    <w:lvl w:ilvl="0">
+      <w:start w:val="1"/>
+      <w:numFmt w:val="bullet"/>
+      <w:lvlText w:val=""/>
+      <w:lvlJc w:val="left"/>
+      <w:pPr>
+        <w:tabs>
+          <w:tab w:val="num" w:pos="720"/>
+        </w:tabs>
+        <w:ind w:left="720" w:hanging="360"/>
+      </w:pPr>
+      <w:rPr>
+        <w:rFonts w:ascii="Symbol" w:hAnsi="Symbol" w:hint="default"/>
+        <w:sz w:val="20"/>
+      </w:rPr>
+    </w:lvl>
+    <w:lvl w:ilvl="1" w:tentative="1">
+      <w:start w:val="1"/>
+      <w:numFmt w:val="bullet"/>
+      <w:lvlText w:val="o"/>
+      <w:lvlJc w:val="left"/>
+      <w:pPr>
+        <w:tabs>
+          <w:tab w:val="num" w:pos="1440"/>
+        </w:tabs>
+        <w:ind w:left="1440" w:hanging="360"/>
+      </w:pPr>
+      <w:rPr>
+        <w:rFonts w:ascii="Courier New" w:hAnsi="Courier New" w:hint="default"/>
+        <w:sz w:val="20"/>
+      </w:rPr>
+    </w:lvl>
+    <w:lvl w:ilvl="2" w:tentative="1">
+      <w:start w:val="1"/>
+      <w:numFmt w:val="bullet"/>
+      <w:lvlText w:val=""/>
+      <w:lvlJc w:val="left"/>
+      <w:pPr>
+        <w:tabs>
+          <w:tab w:val="num" w:pos="2160"/>
+        </w:tabs>
+        <w:ind w:left="2160" w:hanging="360"/>
+      </w:pPr>
+      <w:rPr>
+        <w:rFonts w:ascii="Wingdings" w:hAnsi="Wingdings" w:hint="default"/>
+        <w:sz w:val="20"/>
+      </w:rPr>
+    </w:lvl>
+    <w:lvl w:ilvl="3" w:tentative="1">
+      <w:start w:val="1"/>
+      <w:numFmt w:val="bullet"/>
+      <w:lvlText w:val=""/>
+      <w:lvlJc w:val="left"/>
+      <w:pPr>
+        <w:tabs>
+          <w:tab w:val="num" w:pos="2880"/>
+        </w:tabs>
+        <w:ind w:left="2880" w:hanging="360"/>
+      </w:pPr>
+      <w:rPr>
+        <w:rFonts w:ascii="Wingdings" w:hAnsi="Wingdings" w:hint="default"/>
+        <w:sz w:val="20"/>
+      </w:rPr>
+    </w:lvl>
+    <w:lvl w:ilvl="4" w:tentative="1">
+      <w:start w:val="1"/>
+      <w:numFmt w:val="bullet"/>
+      <w:lvlText w:val=""/>
+      <w:lvlJc w:val="left"/>
+      <w:pPr>
+        <w:tabs>
+          <w:tab w:val="num" w:pos="3600"/>
+        </w:tabs>
+        <w:ind w:left="3600" w:hanging="360"/>
+      </w:pPr>
+      <w:rPr>
+        <w:rFonts w:ascii="Wingdings" w:hAnsi="Wingdings" w:hint="default"/>
+        <w:sz w:val="20"/>
+      </w:rPr>
+    </w:lvl>
+    <w:lvl w:ilvl="5" w:tentative="1">
+      <w:start w:val="1"/>
+      <w:numFmt w:val="bullet"/>
+      <w:lvlText w:val=""/>
+      <w:lvlJc w:val="left"/>
+      <w:pPr>
+        <w:tabs>
+          <w:tab w:val="num" w:pos="4320"/>
+        </w:tabs>
+        <w:ind w:left="4320" w:hanging="360"/>
+      </w:pPr>
+      <w:rPr>
+        <w:rFonts w:ascii="Wingdings" w:hAnsi="Wingdings" w:hint="default"/>
+        <w:sz w:val="20"/>
+      </w:rPr>
+    </w:lvl>
+    <w:lvl w:ilvl="6" w:tentative="1">
+      <w:start w:val="1"/>
+      <w:numFmt w:val="bullet"/>
+      <w:lvlText w:val=""/>
+      <w:lvlJc w:val="left"/>
+      <w:pPr>
+        <w:tabs>
+          <w:tab w:val="num" w:pos="5040"/>
+        </w:tabs>
+        <w:ind w:left="5040" w:hanging="360"/>
+      </w:pPr>
+      <w:rPr>
+        <w:rFonts w:ascii="Wingdings" w:hAnsi="Wingdings" w:hint="default"/>
+        <w:sz w:val="20"/>
+      </w:rPr>
+    </w:lvl>
+    <w:lvl w:ilvl="7" w:tentative="1">
+      <w:start w:val="1"/>
+      <w:numFmt w:val="bullet"/>
+      <w:lvlText w:val=""/>
+      <w:lvlJc w:val="left"/>
+      <w:pPr>
+        <w:tabs>
+          <w:tab w:val="num" w:pos="5760"/>
+        </w:tabs>
+        <w:ind w:left="5760" w:hanging="360"/>
+      </w:pPr>
+      <w:rPr>
+        <w:rFonts w:ascii="Wingdings" w:hAnsi="Wingdings" w:hint="default"/>
+        <w:sz w:val="20"/>
+      </w:rPr>
+    </w:lvl>
+    <w:lvl w:ilvl="8" w:tentative="1">
+      <w:start w:val="1"/>
+      <w:numFmt w:val="bullet"/>
+      <w:lvlText w:val=""/>
+      <w:lvlJc w:val="left"/>
+      <w:pPr>
+        <w:tabs>
+          <w:tab w:val="num" w:pos="6480"/>
+        </w:tabs>
+        <w:ind w:left="6480" w:hanging="360"/>
+      </w:pPr>
+      <w:rPr>
+        <w:rFonts w:ascii="Wingdings" w:hAnsi="Wingdings" w:hint="default"/>
+        <w:sz w:val="20"/>
+      </w:rPr>
+    </w:lvl>
+  </w:abstractNum>
+  <w:num w:numId="1" w16cid:durableId="921837472">
+    <w:abstractNumId w:val="0"/>
+  </w:num>
+  <w:num w:numId="2" w16cid:durableId="1077359024">
+    <w:abstractNumId w:val="1"/>
+  </w:num>
+</w:numbering>
 </file>
 
 <file path=word/styles.xml><?xml version="1.0" encoding="utf-8"?>
@@ -1392,7 +2925,6 @@
   <w:style w:type="character" w:default="1" w:styleId="Fontepargpadro">
     <w:name w:val="Default Paragraph Font"/>
     <w:uiPriority w:val="1"/>
-    <w:semiHidden/>
     <w:unhideWhenUsed/>
   </w:style>
   <w:style w:type="table" w:default="1" w:styleId="Tabelanormal">

</xml_diff>